<commit_message>
updated exit strategy doc
</commit_message>
<xml_diff>
--- a/Documentation/OS2faktor MFA - Exit Strategi.docx
+++ b/Documentation/OS2faktor MFA - Exit Strategi.docx
@@ -225,7 +225,19 @@
           <w:lang w:val="da-DK"/>
         </w:rPr>
         <w:tab/>
-        <w:t>1.0.</w:t>
+        <w:t>1.</w:t>
+      </w:r>
+      <w:r>
+        <w:rPr>
+          <w:lang w:val="da-DK"/>
+        </w:rPr>
+        <w:t>1</w:t>
+      </w:r>
+      <w:r>
+        <w:rPr>
+          <w:lang w:val="da-DK"/>
+        </w:rPr>
+        <w:t>.</w:t>
       </w:r>
       <w:r>
         <w:rPr>
@@ -265,7 +277,7 @@
         <w:rPr>
           <w:lang w:val="da-DK"/>
         </w:rPr>
-        <w:t>26</w:t>
+        <w:t>23</w:t>
       </w:r>
       <w:r>
         <w:rPr>
@@ -295,7 +307,7 @@
         <w:rPr>
           <w:lang w:val="da-DK"/>
         </w:rPr>
-        <w:t>1</w:t>
+        <w:t>2</w:t>
       </w:r>
     </w:p>
     <w:p>
@@ -1817,11 +1829,13 @@
       <w:pPr>
         <w:rPr>
           <w:rFonts w:ascii="Courier New" w:hAnsi="Courier New" w:cs="Courier New"/>
+          <w:lang w:val="da-DK"/>
         </w:rPr>
       </w:pPr>
       <w:r>
         <w:rPr>
           <w:rFonts w:ascii="Courier New" w:hAnsi="Courier New" w:cs="Courier New"/>
+          <w:lang w:val="da-DK"/>
         </w:rPr>
         <w:t>$ mvn spring-boot:run</w:t>
       </w:r>
@@ -2325,11 +2339,13 @@
         <w:spacing w:after="0"/>
         <w:rPr>
           <w:rFonts w:ascii="Courier New" w:hAnsi="Courier New" w:cs="Courier New"/>
+          <w:lang w:val="da-DK"/>
         </w:rPr>
       </w:pPr>
       <w:r>
         <w:rPr>
           <w:rFonts w:ascii="Courier New" w:hAnsi="Courier New" w:cs="Courier New"/>
+          <w:lang w:val="da-DK"/>
         </w:rPr>
         <w:t>│   └── nemid-certifikat.pfx</w:t>
       </w:r>
@@ -3439,6 +3455,33 @@
           <w:lang w:val="da-DK"/>
         </w:rPr>
         <w:lastRenderedPageBreak/>
+        <w:t>Opsigelse af aftale og sikre alle data slettes</w:t>
+      </w:r>
+    </w:p>
+    <w:p>
+      <w:pPr>
+        <w:rPr>
+          <w:lang w:val="da-DK"/>
+        </w:rPr>
+      </w:pPr>
+      <w:r>
+        <w:rPr>
+          <w:lang w:val="da-DK"/>
+        </w:rPr>
+        <w:t>Den eksisterende driftsaftale på OS2faktor MFA opsiges hos nuværende leverandør, og det sikres at alle data, nøgler m.m., der befinder sig under den nuværende leverandørs kontrol, slettes jf den indgående databehandleraftale.</w:t>
+      </w:r>
+    </w:p>
+    <w:p>
+      <w:pPr>
+        <w:pStyle w:val="Heading1"/>
+        <w:rPr>
+          <w:lang w:val="da-DK"/>
+        </w:rPr>
+      </w:pPr>
+      <w:r>
+        <w:rPr>
+          <w:lang w:val="da-DK"/>
+        </w:rPr>
         <w:t>Sikre revision hos den nye driftsleverandør</w:t>
       </w:r>
     </w:p>
@@ -3483,13 +3526,7 @@
         <w:rPr>
           <w:lang w:val="da-DK"/>
         </w:rPr>
-        <w:t xml:space="preserve">De </w:t>
-      </w:r>
-      <w:r>
-        <w:rPr>
-          <w:lang w:val="da-DK"/>
-        </w:rPr>
-        <w:t>er bekendt med alle kravene til NSIS revision</w:t>
+        <w:t>De er bekendt med alle kravene til NSIS revision</w:t>
       </w:r>
     </w:p>
     <w:p>
@@ -3593,6 +3630,7 @@
         <w:docPartUnique/>
       </w:docPartObj>
     </w:sdtPr>
+    <w:sdtEndPr/>
     <w:sdtContent>
       <w:sdt>
         <w:sdtPr>
@@ -3606,6 +3644,7 @@
             <w:docPartUnique/>
           </w:docPartObj>
         </w:sdtPr>
+        <w:sdtEndPr/>
         <w:sdtContent>
           <w:p>
             <w:pPr>
@@ -3625,34 +3664,7 @@
                 <w:szCs w:val="16"/>
                 <w:lang w:val="da-DK"/>
               </w:rPr>
-              <w:t xml:space="preserve">Digital Identity ApS, </w:t>
-            </w:r>
-            <w:r>
-              <w:rPr>
-                <w:bCs/>
-                <w:sz w:val="16"/>
-                <w:szCs w:val="16"/>
-                <w:lang w:val="da-DK"/>
-              </w:rPr>
-              <w:t>Bakkedraget 1, 8362</w:t>
-            </w:r>
-            <w:r>
-              <w:rPr>
-                <w:bCs/>
-                <w:sz w:val="16"/>
-                <w:szCs w:val="16"/>
-                <w:lang w:val="da-DK"/>
-              </w:rPr>
-              <w:t xml:space="preserve"> </w:t>
-            </w:r>
-            <w:r>
-              <w:rPr>
-                <w:bCs/>
-                <w:sz w:val="16"/>
-                <w:szCs w:val="16"/>
-                <w:lang w:val="da-DK"/>
-              </w:rPr>
-              <w:t>Hørning</w:t>
+              <w:t>Digital Identity ApS</w:t>
             </w:r>
             <w:r>
               <w:rPr>
@@ -3662,6 +3674,27 @@
                 <w:lang w:val="da-DK"/>
               </w:rPr>
               <w:tab/>
+            </w:r>
+            <w:hyperlink r:id="rId1" w:history="1">
+              <w:r>
+                <w:rPr>
+                  <w:rStyle w:val="Hyperlink"/>
+                  <w:bCs/>
+                  <w:sz w:val="16"/>
+                  <w:szCs w:val="16"/>
+                  <w:lang w:val="da-DK"/>
+                </w:rPr>
+                <w:t>www.digital-identity.dk</w:t>
+              </w:r>
+            </w:hyperlink>
+            <w:r>
+              <w:rPr>
+                <w:bCs/>
+                <w:sz w:val="16"/>
+                <w:szCs w:val="16"/>
+                <w:lang w:val="da-DK"/>
+              </w:rPr>
+              <w:t xml:space="preserve"> </w:t>
             </w:r>
             <w:r>
               <w:rPr>
@@ -8091,97 +8124,97 @@
       </w:pPr>
     </w:lvl>
   </w:abstractNum>
-  <w:num w:numId="1">
+  <w:num w:numId="1" w16cid:durableId="1574730479">
     <w:abstractNumId w:val="22"/>
   </w:num>
-  <w:num w:numId="2">
+  <w:num w:numId="2" w16cid:durableId="978413505">
     <w:abstractNumId w:val="28"/>
   </w:num>
-  <w:num w:numId="3">
+  <w:num w:numId="3" w16cid:durableId="340936467">
     <w:abstractNumId w:val="3"/>
   </w:num>
-  <w:num w:numId="4">
+  <w:num w:numId="4" w16cid:durableId="333266470">
     <w:abstractNumId w:val="22"/>
   </w:num>
-  <w:num w:numId="5">
+  <w:num w:numId="5" w16cid:durableId="616833159">
     <w:abstractNumId w:val="24"/>
   </w:num>
-  <w:num w:numId="6">
+  <w:num w:numId="6" w16cid:durableId="111558390">
     <w:abstractNumId w:val="2"/>
   </w:num>
-  <w:num w:numId="7">
+  <w:num w:numId="7" w16cid:durableId="1004866478">
     <w:abstractNumId w:val="5"/>
   </w:num>
-  <w:num w:numId="8">
+  <w:num w:numId="8" w16cid:durableId="572130217">
     <w:abstractNumId w:val="21"/>
   </w:num>
-  <w:num w:numId="9">
+  <w:num w:numId="9" w16cid:durableId="1351646581">
     <w:abstractNumId w:val="18"/>
   </w:num>
-  <w:num w:numId="10">
+  <w:num w:numId="10" w16cid:durableId="1868833776">
     <w:abstractNumId w:val="25"/>
   </w:num>
-  <w:num w:numId="11">
+  <w:num w:numId="11" w16cid:durableId="108476700">
     <w:abstractNumId w:val="17"/>
   </w:num>
-  <w:num w:numId="12">
+  <w:num w:numId="12" w16cid:durableId="494880754">
     <w:abstractNumId w:val="6"/>
   </w:num>
-  <w:num w:numId="13">
+  <w:num w:numId="13" w16cid:durableId="444227610">
     <w:abstractNumId w:val="11"/>
   </w:num>
-  <w:num w:numId="14">
+  <w:num w:numId="14" w16cid:durableId="1205754667">
     <w:abstractNumId w:val="1"/>
   </w:num>
-  <w:num w:numId="15">
+  <w:num w:numId="15" w16cid:durableId="715854885">
     <w:abstractNumId w:val="0"/>
   </w:num>
-  <w:num w:numId="16">
+  <w:num w:numId="16" w16cid:durableId="1286741072">
     <w:abstractNumId w:val="38"/>
   </w:num>
-  <w:num w:numId="17">
+  <w:num w:numId="17" w16cid:durableId="351689495">
     <w:abstractNumId w:val="32"/>
   </w:num>
-  <w:num w:numId="18">
+  <w:num w:numId="18" w16cid:durableId="1443300092">
     <w:abstractNumId w:val="8"/>
   </w:num>
-  <w:num w:numId="19">
+  <w:num w:numId="19" w16cid:durableId="344291628">
     <w:abstractNumId w:val="16"/>
   </w:num>
-  <w:num w:numId="20">
+  <w:num w:numId="20" w16cid:durableId="1437940227">
     <w:abstractNumId w:val="26"/>
   </w:num>
-  <w:num w:numId="21">
+  <w:num w:numId="21" w16cid:durableId="309016421">
     <w:abstractNumId w:val="12"/>
   </w:num>
-  <w:num w:numId="22">
+  <w:num w:numId="22" w16cid:durableId="866484028">
     <w:abstractNumId w:val="35"/>
   </w:num>
-  <w:num w:numId="23">
+  <w:num w:numId="23" w16cid:durableId="1011373582">
     <w:abstractNumId w:val="10"/>
   </w:num>
-  <w:num w:numId="24">
+  <w:num w:numId="24" w16cid:durableId="986007996">
     <w:abstractNumId w:val="14"/>
   </w:num>
-  <w:num w:numId="25">
+  <w:num w:numId="25" w16cid:durableId="1865707648">
     <w:abstractNumId w:val="30"/>
   </w:num>
-  <w:num w:numId="26">
+  <w:num w:numId="26" w16cid:durableId="1701777463">
     <w:abstractNumId w:val="23"/>
   </w:num>
-  <w:num w:numId="27">
+  <w:num w:numId="27" w16cid:durableId="1812359614">
     <w:abstractNumId w:val="29"/>
   </w:num>
-  <w:num w:numId="28">
+  <w:num w:numId="28" w16cid:durableId="832720700">
     <w:abstractNumId w:val="36"/>
   </w:num>
-  <w:num w:numId="29">
+  <w:num w:numId="29" w16cid:durableId="1265649175">
     <w:abstractNumId w:val="31"/>
   </w:num>
-  <w:num w:numId="30">
+  <w:num w:numId="30" w16cid:durableId="473253621">
     <w:abstractNumId w:val="7"/>
   </w:num>
-  <w:num w:numId="31">
+  <w:num w:numId="31" w16cid:durableId="327443700">
     <w:abstractNumId w:val="22"/>
     <w:lvlOverride w:ilvl="0">
       <w:startOverride w:val="1"/>
@@ -8211,34 +8244,34 @@
       <w:startOverride w:val="1"/>
     </w:lvlOverride>
   </w:num>
-  <w:num w:numId="32">
+  <w:num w:numId="32" w16cid:durableId="52244328">
     <w:abstractNumId w:val="4"/>
   </w:num>
-  <w:num w:numId="33">
+  <w:num w:numId="33" w16cid:durableId="1016418743">
     <w:abstractNumId w:val="20"/>
   </w:num>
-  <w:num w:numId="34">
+  <w:num w:numId="34" w16cid:durableId="544562560">
     <w:abstractNumId w:val="15"/>
   </w:num>
-  <w:num w:numId="35">
+  <w:num w:numId="35" w16cid:durableId="1509368723">
     <w:abstractNumId w:val="19"/>
   </w:num>
-  <w:num w:numId="36">
+  <w:num w:numId="36" w16cid:durableId="1793472760">
     <w:abstractNumId w:val="27"/>
   </w:num>
-  <w:num w:numId="37">
+  <w:num w:numId="37" w16cid:durableId="1692489978">
     <w:abstractNumId w:val="33"/>
   </w:num>
-  <w:num w:numId="38">
+  <w:num w:numId="38" w16cid:durableId="2113434453">
     <w:abstractNumId w:val="34"/>
   </w:num>
-  <w:num w:numId="39">
+  <w:num w:numId="39" w16cid:durableId="344134729">
     <w:abstractNumId w:val="13"/>
   </w:num>
-  <w:num w:numId="40">
+  <w:num w:numId="40" w16cid:durableId="17699560">
     <w:abstractNumId w:val="9"/>
   </w:num>
-  <w:num w:numId="41">
+  <w:num w:numId="41" w16cid:durableId="1261642034">
     <w:abstractNumId w:val="37"/>
   </w:num>
 </w:numbering>

</xml_diff>